<commit_message>
feat: add wiremock tests
</commit_message>
<xml_diff>
--- a/Тестовое задание Clevertec Java.docx
+++ b/Тестовое задание Clevertec Java.docx
@@ -1208,12 +1208,12 @@
         <w:ind w:hanging="360"/>
         <w:jc w:val="both"/>
         <w:rPr>
-          <w:highlight w:val="cyan"/>
-        </w:rPr>
-      </w:pPr>
-      <w:r>
-        <w:rPr>
-          <w:highlight w:val="cyan"/>
+          <w:highlight w:val="green"/>
+        </w:rPr>
+      </w:pPr>
+      <w:r>
+        <w:rPr>
+          <w:highlight w:val="green"/>
         </w:rPr>
         <w:t>Весь код должен быть покрыт юнит-тестами (80%) (сервисный слой – 100%)</w:t>
       </w:r>
@@ -1263,157 +1263,377 @@
         </w:rPr>
         <w:t xml:space="preserve">Предусмотреть обработку исключений и интерпретацию их согласно REST (см. </w:t>
       </w:r>
-      <w:hyperlink r:id="rId8">
-        <w:r>
-          <w:rPr>
-            <w:color w:val="1155CC"/>
-            <w:highlight w:val="green"/>
-            <w:u w:val="single"/>
-            <w:lang w:val="en-US"/>
-          </w:rPr>
-          <w:t>https</w:t>
-        </w:r>
-        <w:r>
-          <w:rPr>
-            <w:color w:val="1155CC"/>
-            <w:highlight w:val="green"/>
-            <w:u w:val="single"/>
-          </w:rPr>
-          <w:t>://</w:t>
-        </w:r>
-        <w:r>
-          <w:rPr>
-            <w:color w:val="1155CC"/>
-            <w:highlight w:val="green"/>
-            <w:u w:val="single"/>
-            <w:lang w:val="en-US"/>
-          </w:rPr>
-          <w:t>spring</w:t>
-        </w:r>
-        <w:r>
-          <w:rPr>
-            <w:color w:val="1155CC"/>
-            <w:highlight w:val="green"/>
-            <w:u w:val="single"/>
-          </w:rPr>
-          <w:t>.</w:t>
-        </w:r>
-        <w:proofErr w:type="spellStart"/>
-        <w:r>
-          <w:rPr>
-            <w:color w:val="1155CC"/>
-            <w:highlight w:val="green"/>
-            <w:u w:val="single"/>
-            <w:lang w:val="en-US"/>
-          </w:rPr>
-          <w:t>io</w:t>
-        </w:r>
-        <w:proofErr w:type="spellEnd"/>
-        <w:r>
-          <w:rPr>
-            <w:color w:val="1155CC"/>
-            <w:highlight w:val="green"/>
-            <w:u w:val="single"/>
-          </w:rPr>
-          <w:t>/</w:t>
-        </w:r>
-        <w:r>
-          <w:rPr>
-            <w:color w:val="1155CC"/>
-            <w:highlight w:val="green"/>
-            <w:u w:val="single"/>
-            <w:lang w:val="en-US"/>
-          </w:rPr>
-          <w:t>blog</w:t>
-        </w:r>
-        <w:r>
-          <w:rPr>
-            <w:color w:val="1155CC"/>
-            <w:highlight w:val="green"/>
-            <w:u w:val="single"/>
-          </w:rPr>
-          <w:t>/2013/11/01/</w:t>
-        </w:r>
-        <w:r>
-          <w:rPr>
-            <w:color w:val="1155CC"/>
-            <w:highlight w:val="green"/>
-            <w:u w:val="single"/>
-            <w:lang w:val="en-US"/>
-          </w:rPr>
-          <w:t>exception</w:t>
-        </w:r>
-        <w:r>
-          <w:rPr>
-            <w:color w:val="1155CC"/>
-            <w:highlight w:val="green"/>
-            <w:u w:val="single"/>
-          </w:rPr>
-          <w:t>-</w:t>
-        </w:r>
-        <w:r>
-          <w:rPr>
-            <w:color w:val="1155CC"/>
-            <w:highlight w:val="green"/>
-            <w:u w:val="single"/>
-            <w:lang w:val="en-US"/>
-          </w:rPr>
-          <w:t>handling</w:t>
-        </w:r>
-        <w:r>
-          <w:rPr>
-            <w:color w:val="1155CC"/>
-            <w:highlight w:val="green"/>
-            <w:u w:val="single"/>
-          </w:rPr>
-          <w:t>-</w:t>
-        </w:r>
-        <w:r>
-          <w:rPr>
-            <w:color w:val="1155CC"/>
-            <w:highlight w:val="green"/>
-            <w:u w:val="single"/>
-            <w:lang w:val="en-US"/>
-          </w:rPr>
-          <w:t>in</w:t>
-        </w:r>
-        <w:r>
-          <w:rPr>
-            <w:color w:val="1155CC"/>
-            <w:highlight w:val="green"/>
-            <w:u w:val="single"/>
-          </w:rPr>
-          <w:t>-</w:t>
-        </w:r>
-        <w:r>
-          <w:rPr>
-            <w:color w:val="1155CC"/>
-            <w:highlight w:val="green"/>
-            <w:u w:val="single"/>
-            <w:lang w:val="en-US"/>
-          </w:rPr>
-          <w:t>spring</w:t>
-        </w:r>
-        <w:r>
-          <w:rPr>
-            <w:color w:val="1155CC"/>
-            <w:highlight w:val="green"/>
-            <w:u w:val="single"/>
-          </w:rPr>
-          <w:t>-</w:t>
-        </w:r>
-        <w:proofErr w:type="spellStart"/>
-        <w:r>
-          <w:rPr>
-            <w:color w:val="1155CC"/>
-            <w:highlight w:val="green"/>
-            <w:u w:val="single"/>
-            <w:lang w:val="en-US"/>
-          </w:rPr>
-          <w:t>mvc</w:t>
-        </w:r>
-        <w:proofErr w:type="spellEnd"/>
-      </w:hyperlink>
+      <w:r>
+        <w:rPr>
+          <w:color w:val="1155CC"/>
+          <w:highlight w:val="green"/>
+          <w:u w:val="single"/>
+          <w:lang w:val="en-US"/>
+        </w:rPr>
+        <w:fldChar w:fldCharType="begin"/>
+      </w:r>
+      <w:r>
+        <w:rPr>
+          <w:color w:val="1155CC"/>
+          <w:highlight w:val="green"/>
+          <w:u w:val="single"/>
+        </w:rPr>
+        <w:instrText xml:space="preserve"> </w:instrText>
+      </w:r>
+      <w:r>
+        <w:rPr>
+          <w:color w:val="1155CC"/>
+          <w:highlight w:val="green"/>
+          <w:u w:val="single"/>
+          <w:lang w:val="en-US"/>
+        </w:rPr>
+        <w:instrText>HYPERLINK</w:instrText>
+      </w:r>
+      <w:r>
+        <w:rPr>
+          <w:color w:val="1155CC"/>
+          <w:highlight w:val="green"/>
+          <w:u w:val="single"/>
+        </w:rPr>
+        <w:instrText xml:space="preserve"> "</w:instrText>
+      </w:r>
+      <w:r>
+        <w:rPr>
+          <w:color w:val="1155CC"/>
+          <w:highlight w:val="green"/>
+          <w:u w:val="single"/>
+          <w:lang w:val="en-US"/>
+        </w:rPr>
+        <w:instrText>https</w:instrText>
+      </w:r>
+      <w:r>
+        <w:rPr>
+          <w:color w:val="1155CC"/>
+          <w:highlight w:val="green"/>
+          <w:u w:val="single"/>
+        </w:rPr>
+        <w:instrText>://</w:instrText>
+      </w:r>
+      <w:r>
+        <w:rPr>
+          <w:color w:val="1155CC"/>
+          <w:highlight w:val="green"/>
+          <w:u w:val="single"/>
+          <w:lang w:val="en-US"/>
+        </w:rPr>
+        <w:instrText>spring</w:instrText>
+      </w:r>
+      <w:r>
+        <w:rPr>
+          <w:color w:val="1155CC"/>
+          <w:highlight w:val="green"/>
+          <w:u w:val="single"/>
+        </w:rPr>
+        <w:instrText>.</w:instrText>
+      </w:r>
+      <w:r>
+        <w:rPr>
+          <w:color w:val="1155CC"/>
+          <w:highlight w:val="green"/>
+          <w:u w:val="single"/>
+          <w:lang w:val="en-US"/>
+        </w:rPr>
+        <w:instrText>io</w:instrText>
+      </w:r>
+      <w:r>
+        <w:rPr>
+          <w:color w:val="1155CC"/>
+          <w:highlight w:val="green"/>
+          <w:u w:val="single"/>
+        </w:rPr>
+        <w:instrText>/</w:instrText>
+      </w:r>
+      <w:r>
+        <w:rPr>
+          <w:color w:val="1155CC"/>
+          <w:highlight w:val="green"/>
+          <w:u w:val="single"/>
+          <w:lang w:val="en-US"/>
+        </w:rPr>
+        <w:instrText>blog</w:instrText>
+      </w:r>
+      <w:r>
+        <w:rPr>
+          <w:color w:val="1155CC"/>
+          <w:highlight w:val="green"/>
+          <w:u w:val="single"/>
+        </w:rPr>
+        <w:instrText>/2013/11/01/</w:instrText>
+      </w:r>
+      <w:r>
+        <w:rPr>
+          <w:color w:val="1155CC"/>
+          <w:highlight w:val="green"/>
+          <w:u w:val="single"/>
+          <w:lang w:val="en-US"/>
+        </w:rPr>
+        <w:instrText>exception</w:instrText>
+      </w:r>
+      <w:r>
+        <w:rPr>
+          <w:color w:val="1155CC"/>
+          <w:highlight w:val="green"/>
+          <w:u w:val="single"/>
+        </w:rPr>
+        <w:instrText>-</w:instrText>
+      </w:r>
+      <w:r>
+        <w:rPr>
+          <w:color w:val="1155CC"/>
+          <w:highlight w:val="green"/>
+          <w:u w:val="single"/>
+          <w:lang w:val="en-US"/>
+        </w:rPr>
+        <w:instrText>handling</w:instrText>
+      </w:r>
+      <w:r>
+        <w:rPr>
+          <w:color w:val="1155CC"/>
+          <w:highlight w:val="green"/>
+          <w:u w:val="single"/>
+        </w:rPr>
+        <w:instrText>-</w:instrText>
+      </w:r>
+      <w:r>
+        <w:rPr>
+          <w:color w:val="1155CC"/>
+          <w:highlight w:val="green"/>
+          <w:u w:val="single"/>
+          <w:lang w:val="en-US"/>
+        </w:rPr>
+        <w:instrText>in</w:instrText>
+      </w:r>
+      <w:r>
+        <w:rPr>
+          <w:color w:val="1155CC"/>
+          <w:highlight w:val="green"/>
+          <w:u w:val="single"/>
+        </w:rPr>
+        <w:instrText>-</w:instrText>
+      </w:r>
+      <w:r>
+        <w:rPr>
+          <w:color w:val="1155CC"/>
+          <w:highlight w:val="green"/>
+          <w:u w:val="single"/>
+          <w:lang w:val="en-US"/>
+        </w:rPr>
+        <w:instrText>spring</w:instrText>
+      </w:r>
+      <w:r>
+        <w:rPr>
+          <w:color w:val="1155CC"/>
+          <w:highlight w:val="green"/>
+          <w:u w:val="single"/>
+        </w:rPr>
+        <w:instrText>-</w:instrText>
+      </w:r>
+      <w:r>
+        <w:rPr>
+          <w:color w:val="1155CC"/>
+          <w:highlight w:val="green"/>
+          <w:u w:val="single"/>
+          <w:lang w:val="en-US"/>
+        </w:rPr>
+        <w:instrText>mvc</w:instrText>
+      </w:r>
+      <w:r>
+        <w:rPr>
+          <w:color w:val="1155CC"/>
+          <w:highlight w:val="green"/>
+          <w:u w:val="single"/>
+        </w:rPr>
+        <w:instrText>" \</w:instrText>
+      </w:r>
+      <w:r>
+        <w:rPr>
+          <w:color w:val="1155CC"/>
+          <w:highlight w:val="green"/>
+          <w:u w:val="single"/>
+          <w:lang w:val="en-US"/>
+        </w:rPr>
+        <w:instrText>h</w:instrText>
+      </w:r>
+      <w:r>
+        <w:rPr>
+          <w:color w:val="1155CC"/>
+          <w:highlight w:val="green"/>
+          <w:u w:val="single"/>
+        </w:rPr>
+        <w:instrText xml:space="preserve"> </w:instrText>
+      </w:r>
+      <w:r>
+        <w:rPr>
+          <w:color w:val="1155CC"/>
+          <w:highlight w:val="green"/>
+          <w:u w:val="single"/>
+          <w:lang w:val="en-US"/>
+        </w:rPr>
+        <w:fldChar w:fldCharType="separate"/>
+      </w:r>
+      <w:r>
+        <w:rPr>
+          <w:color w:val="1155CC"/>
+          <w:highlight w:val="green"/>
+          <w:u w:val="single"/>
+          <w:lang w:val="en-US"/>
+        </w:rPr>
+        <w:t>https</w:t>
+      </w:r>
+      <w:r>
+        <w:rPr>
+          <w:color w:val="1155CC"/>
+          <w:highlight w:val="green"/>
+          <w:u w:val="single"/>
+        </w:rPr>
+        <w:t>://</w:t>
+      </w:r>
+      <w:r>
+        <w:rPr>
+          <w:color w:val="1155CC"/>
+          <w:highlight w:val="green"/>
+          <w:u w:val="single"/>
+          <w:lang w:val="en-US"/>
+        </w:rPr>
+        <w:t>spring</w:t>
+      </w:r>
+      <w:r>
+        <w:rPr>
+          <w:color w:val="1155CC"/>
+          <w:highlight w:val="green"/>
+          <w:u w:val="single"/>
+        </w:rPr>
+        <w:t>.</w:t>
+      </w:r>
+      <w:proofErr w:type="spellStart"/>
+      <w:r>
+        <w:rPr>
+          <w:color w:val="1155CC"/>
+          <w:highlight w:val="green"/>
+          <w:u w:val="single"/>
+          <w:lang w:val="en-US"/>
+        </w:rPr>
+        <w:t>io</w:t>
+      </w:r>
+      <w:proofErr w:type="spellEnd"/>
+      <w:r>
+        <w:rPr>
+          <w:color w:val="1155CC"/>
+          <w:highlight w:val="green"/>
+          <w:u w:val="single"/>
+        </w:rPr>
+        <w:t>/</w:t>
+      </w:r>
+      <w:r>
+        <w:rPr>
+          <w:color w:val="1155CC"/>
+          <w:highlight w:val="green"/>
+          <w:u w:val="single"/>
+          <w:lang w:val="en-US"/>
+        </w:rPr>
+        <w:t>blog</w:t>
+      </w:r>
+      <w:r>
+        <w:rPr>
+          <w:color w:val="1155CC"/>
+          <w:highlight w:val="green"/>
+          <w:u w:val="single"/>
+        </w:rPr>
+        <w:t>/2013/11/01/</w:t>
+      </w:r>
+      <w:r>
+        <w:rPr>
+          <w:color w:val="1155CC"/>
+          <w:highlight w:val="green"/>
+          <w:u w:val="single"/>
+          <w:lang w:val="en-US"/>
+        </w:rPr>
+        <w:t>exception</w:t>
+      </w:r>
+      <w:r>
+        <w:rPr>
+          <w:color w:val="1155CC"/>
+          <w:highlight w:val="green"/>
+          <w:u w:val="single"/>
+        </w:rPr>
+        <w:t>-</w:t>
+      </w:r>
+      <w:r>
+        <w:rPr>
+          <w:color w:val="1155CC"/>
+          <w:highlight w:val="green"/>
+          <w:u w:val="single"/>
+          <w:lang w:val="en-US"/>
+        </w:rPr>
+        <w:t>handling</w:t>
+      </w:r>
+      <w:r>
+        <w:rPr>
+          <w:color w:val="1155CC"/>
+          <w:highlight w:val="green"/>
+          <w:u w:val="single"/>
+        </w:rPr>
+        <w:t>-</w:t>
+      </w:r>
+      <w:r>
+        <w:rPr>
+          <w:color w:val="1155CC"/>
+          <w:highlight w:val="green"/>
+          <w:u w:val="single"/>
+          <w:lang w:val="en-US"/>
+        </w:rPr>
+        <w:t>in</w:t>
+      </w:r>
+      <w:r>
+        <w:rPr>
+          <w:color w:val="1155CC"/>
+          <w:highlight w:val="green"/>
+          <w:u w:val="single"/>
+        </w:rPr>
+        <w:t>-</w:t>
+      </w:r>
+      <w:r>
+        <w:rPr>
+          <w:color w:val="1155CC"/>
+          <w:highlight w:val="green"/>
+          <w:u w:val="single"/>
+          <w:lang w:val="en-US"/>
+        </w:rPr>
+        <w:t>spring</w:t>
+      </w:r>
+      <w:r>
+        <w:rPr>
+          <w:color w:val="1155CC"/>
+          <w:highlight w:val="green"/>
+          <w:u w:val="single"/>
+        </w:rPr>
+        <w:t>-</w:t>
+      </w:r>
+      <w:proofErr w:type="spellStart"/>
+      <w:r>
+        <w:rPr>
+          <w:color w:val="1155CC"/>
+          <w:highlight w:val="green"/>
+          <w:u w:val="single"/>
+          <w:lang w:val="en-US"/>
+        </w:rPr>
+        <w:t>mvc</w:t>
+      </w:r>
+      <w:proofErr w:type="spellEnd"/>
+      <w:r>
+        <w:rPr>
+          <w:color w:val="1155CC"/>
+          <w:highlight w:val="green"/>
+          <w:u w:val="single"/>
+          <w:lang w:val="en-US"/>
+        </w:rPr>
+        <w:fldChar w:fldCharType="end"/>
+      </w:r>
       <w:r>
         <w:rPr>
           <w:highlight w:val="green"/>
@@ -1527,18 +1747,13 @@
       </w:r>
       <w:proofErr w:type="spellStart"/>
       <w:r>
-        <w:t>asciidoct</w:t>
-      </w:r>
-      <w:bookmarkStart w:id="0" w:name="_GoBack"/>
-      <w:bookmarkEnd w:id="0"/>
-      <w:r>
-        <w:t>or</w:t>
+        <w:t>asciidoctor</w:t>
       </w:r>
       <w:proofErr w:type="spellEnd"/>
       <w:r>
         <w:t xml:space="preserve"> </w:t>
       </w:r>
-      <w:hyperlink r:id="rId9">
+      <w:hyperlink r:id="rId8">
         <w:r>
           <w:rPr>
             <w:color w:val="1155CC"/>
@@ -1664,6 +1879,7 @@
         <w:ind w:hanging="360"/>
         <w:jc w:val="both"/>
       </w:pPr>
+      <w:bookmarkStart w:id="0" w:name="_GoBack"/>
       <w:r>
         <w:t xml:space="preserve">Использовать </w:t>
       </w:r>
@@ -1692,6 +1908,7 @@
         <w:t>)</w:t>
       </w:r>
     </w:p>
+    <w:bookmarkEnd w:id="0"/>
     <w:p>
       <w:pPr>
         <w:numPr>
@@ -2191,7 +2408,7 @@
       <w:r>
         <w:t xml:space="preserve"> файлов (см. </w:t>
       </w:r>
-      <w:hyperlink r:id="rId10">
+      <w:hyperlink r:id="rId9">
         <w:r>
           <w:rPr>
             <w:color w:val="1155CC"/>
@@ -2253,7 +2470,7 @@
         <w:br/>
         <w:t xml:space="preserve">Отправлять в </w:t>
       </w:r>
-      <w:hyperlink r:id="rId11">
+      <w:hyperlink r:id="rId10">
         <w:r>
           <w:rPr>
             <w:color w:val="1155CC"/>
@@ -2264,7 +2481,7 @@
       </w:hyperlink>
     </w:p>
     <w:sectPr>
-      <w:headerReference w:type="default" r:id="rId12"/>
+      <w:headerReference w:type="default" r:id="rId11"/>
       <w:pgSz w:w="12240" w:h="15840"/>
       <w:pgMar w:top="1984" w:right="1440" w:bottom="1440" w:left="1440" w:header="720" w:footer="720" w:gutter="0"/>
       <w:pgNumType w:start="1"/>

</xml_diff>

<commit_message>
feat: add init.sh fix: docker-compose
</commit_message>
<xml_diff>
--- a/Тестовое задание Clevertec Java.docx
+++ b/Тестовое задание Clevertec Java.docx
@@ -1064,8 +1064,6 @@
           <w:highlight w:val="green"/>
         </w:rPr>
       </w:pPr>
-      <w:bookmarkStart w:id="0" w:name="_GoBack"/>
-      <w:bookmarkEnd w:id="0"/>
       <w:r>
         <w:rPr>
           <w:color w:val="000000"/>
@@ -1237,21 +1235,36 @@
         </w:numPr>
         <w:ind w:hanging="360"/>
         <w:jc w:val="both"/>
-      </w:pPr>
-      <w:r>
+        <w:rPr>
+          <w:highlight w:val="green"/>
+        </w:rPr>
+      </w:pPr>
+      <w:r>
+        <w:rPr>
+          <w:highlight w:val="green"/>
+        </w:rPr>
         <w:lastRenderedPageBreak/>
         <w:t xml:space="preserve">Реализовать логирование запрос-ответ в аспектном стиле (для слоя </w:t>
       </w:r>
       <w:proofErr w:type="spellStart"/>
       <w:r>
+        <w:rPr>
+          <w:highlight w:val="green"/>
+        </w:rPr>
         <w:t>Controlles</w:t>
       </w:r>
       <w:proofErr w:type="spellEnd"/>
       <w:r>
+        <w:rPr>
+          <w:highlight w:val="green"/>
+        </w:rPr>
         <w:t xml:space="preserve">), а также логирование по уровням в отдельных слоях приложения, используя </w:t>
       </w:r>
       <w:proofErr w:type="spellStart"/>
       <w:r>
+        <w:rPr>
+          <w:highlight w:val="green"/>
+        </w:rPr>
         <w:t>logback</w:t>
       </w:r>
       <w:proofErr w:type="spellEnd"/>
@@ -1274,157 +1287,377 @@
         </w:rPr>
         <w:t xml:space="preserve">Предусмотреть обработку исключений и интерпретацию их согласно REST (см. </w:t>
       </w:r>
-      <w:hyperlink r:id="rId8">
-        <w:r>
-          <w:rPr>
-            <w:color w:val="1155CC"/>
-            <w:highlight w:val="green"/>
-            <w:u w:val="single"/>
-            <w:lang w:val="en-US"/>
-          </w:rPr>
-          <w:t>https</w:t>
-        </w:r>
-        <w:r>
-          <w:rPr>
-            <w:color w:val="1155CC"/>
-            <w:highlight w:val="green"/>
-            <w:u w:val="single"/>
-          </w:rPr>
-          <w:t>://</w:t>
-        </w:r>
-        <w:r>
-          <w:rPr>
-            <w:color w:val="1155CC"/>
-            <w:highlight w:val="green"/>
-            <w:u w:val="single"/>
-            <w:lang w:val="en-US"/>
-          </w:rPr>
-          <w:t>spring</w:t>
-        </w:r>
-        <w:r>
-          <w:rPr>
-            <w:color w:val="1155CC"/>
-            <w:highlight w:val="green"/>
-            <w:u w:val="single"/>
-          </w:rPr>
-          <w:t>.</w:t>
-        </w:r>
-        <w:proofErr w:type="spellStart"/>
-        <w:r>
-          <w:rPr>
-            <w:color w:val="1155CC"/>
-            <w:highlight w:val="green"/>
-            <w:u w:val="single"/>
-            <w:lang w:val="en-US"/>
-          </w:rPr>
-          <w:t>io</w:t>
-        </w:r>
-        <w:proofErr w:type="spellEnd"/>
-        <w:r>
-          <w:rPr>
-            <w:color w:val="1155CC"/>
-            <w:highlight w:val="green"/>
-            <w:u w:val="single"/>
-          </w:rPr>
-          <w:t>/</w:t>
-        </w:r>
-        <w:r>
-          <w:rPr>
-            <w:color w:val="1155CC"/>
-            <w:highlight w:val="green"/>
-            <w:u w:val="single"/>
-            <w:lang w:val="en-US"/>
-          </w:rPr>
-          <w:t>blog</w:t>
-        </w:r>
-        <w:r>
-          <w:rPr>
-            <w:color w:val="1155CC"/>
-            <w:highlight w:val="green"/>
-            <w:u w:val="single"/>
-          </w:rPr>
-          <w:t>/2013/11/01/</w:t>
-        </w:r>
-        <w:r>
-          <w:rPr>
-            <w:color w:val="1155CC"/>
-            <w:highlight w:val="green"/>
-            <w:u w:val="single"/>
-            <w:lang w:val="en-US"/>
-          </w:rPr>
-          <w:t>exception</w:t>
-        </w:r>
-        <w:r>
-          <w:rPr>
-            <w:color w:val="1155CC"/>
-            <w:highlight w:val="green"/>
-            <w:u w:val="single"/>
-          </w:rPr>
-          <w:t>-</w:t>
-        </w:r>
-        <w:r>
-          <w:rPr>
-            <w:color w:val="1155CC"/>
-            <w:highlight w:val="green"/>
-            <w:u w:val="single"/>
-            <w:lang w:val="en-US"/>
-          </w:rPr>
-          <w:t>handling</w:t>
-        </w:r>
-        <w:r>
-          <w:rPr>
-            <w:color w:val="1155CC"/>
-            <w:highlight w:val="green"/>
-            <w:u w:val="single"/>
-          </w:rPr>
-          <w:t>-</w:t>
-        </w:r>
-        <w:r>
-          <w:rPr>
-            <w:color w:val="1155CC"/>
-            <w:highlight w:val="green"/>
-            <w:u w:val="single"/>
-            <w:lang w:val="en-US"/>
-          </w:rPr>
-          <w:t>in</w:t>
-        </w:r>
-        <w:r>
-          <w:rPr>
-            <w:color w:val="1155CC"/>
-            <w:highlight w:val="green"/>
-            <w:u w:val="single"/>
-          </w:rPr>
-          <w:t>-</w:t>
-        </w:r>
-        <w:r>
-          <w:rPr>
-            <w:color w:val="1155CC"/>
-            <w:highlight w:val="green"/>
-            <w:u w:val="single"/>
-            <w:lang w:val="en-US"/>
-          </w:rPr>
-          <w:t>spring</w:t>
-        </w:r>
-        <w:r>
-          <w:rPr>
-            <w:color w:val="1155CC"/>
-            <w:highlight w:val="green"/>
-            <w:u w:val="single"/>
-          </w:rPr>
-          <w:t>-</w:t>
-        </w:r>
-        <w:proofErr w:type="spellStart"/>
-        <w:r>
-          <w:rPr>
-            <w:color w:val="1155CC"/>
-            <w:highlight w:val="green"/>
-            <w:u w:val="single"/>
-            <w:lang w:val="en-US"/>
-          </w:rPr>
-          <w:t>mvc</w:t>
-        </w:r>
-        <w:proofErr w:type="spellEnd"/>
-      </w:hyperlink>
+      <w:r>
+        <w:rPr>
+          <w:color w:val="1155CC"/>
+          <w:highlight w:val="green"/>
+          <w:u w:val="single"/>
+          <w:lang w:val="en-US"/>
+        </w:rPr>
+        <w:fldChar w:fldCharType="begin"/>
+      </w:r>
+      <w:r>
+        <w:rPr>
+          <w:color w:val="1155CC"/>
+          <w:highlight w:val="green"/>
+          <w:u w:val="single"/>
+        </w:rPr>
+        <w:instrText xml:space="preserve"> </w:instrText>
+      </w:r>
+      <w:r>
+        <w:rPr>
+          <w:color w:val="1155CC"/>
+          <w:highlight w:val="green"/>
+          <w:u w:val="single"/>
+          <w:lang w:val="en-US"/>
+        </w:rPr>
+        <w:instrText>HYPERLINK</w:instrText>
+      </w:r>
+      <w:r>
+        <w:rPr>
+          <w:color w:val="1155CC"/>
+          <w:highlight w:val="green"/>
+          <w:u w:val="single"/>
+        </w:rPr>
+        <w:instrText xml:space="preserve"> "</w:instrText>
+      </w:r>
+      <w:r>
+        <w:rPr>
+          <w:color w:val="1155CC"/>
+          <w:highlight w:val="green"/>
+          <w:u w:val="single"/>
+          <w:lang w:val="en-US"/>
+        </w:rPr>
+        <w:instrText>https</w:instrText>
+      </w:r>
+      <w:r>
+        <w:rPr>
+          <w:color w:val="1155CC"/>
+          <w:highlight w:val="green"/>
+          <w:u w:val="single"/>
+        </w:rPr>
+        <w:instrText>://</w:instrText>
+      </w:r>
+      <w:r>
+        <w:rPr>
+          <w:color w:val="1155CC"/>
+          <w:highlight w:val="green"/>
+          <w:u w:val="single"/>
+          <w:lang w:val="en-US"/>
+        </w:rPr>
+        <w:instrText>spring</w:instrText>
+      </w:r>
+      <w:r>
+        <w:rPr>
+          <w:color w:val="1155CC"/>
+          <w:highlight w:val="green"/>
+          <w:u w:val="single"/>
+        </w:rPr>
+        <w:instrText>.</w:instrText>
+      </w:r>
+      <w:r>
+        <w:rPr>
+          <w:color w:val="1155CC"/>
+          <w:highlight w:val="green"/>
+          <w:u w:val="single"/>
+          <w:lang w:val="en-US"/>
+        </w:rPr>
+        <w:instrText>io</w:instrText>
+      </w:r>
+      <w:r>
+        <w:rPr>
+          <w:color w:val="1155CC"/>
+          <w:highlight w:val="green"/>
+          <w:u w:val="single"/>
+        </w:rPr>
+        <w:instrText>/</w:instrText>
+      </w:r>
+      <w:r>
+        <w:rPr>
+          <w:color w:val="1155CC"/>
+          <w:highlight w:val="green"/>
+          <w:u w:val="single"/>
+          <w:lang w:val="en-US"/>
+        </w:rPr>
+        <w:instrText>blog</w:instrText>
+      </w:r>
+      <w:r>
+        <w:rPr>
+          <w:color w:val="1155CC"/>
+          <w:highlight w:val="green"/>
+          <w:u w:val="single"/>
+        </w:rPr>
+        <w:instrText>/2013/11/01/</w:instrText>
+      </w:r>
+      <w:r>
+        <w:rPr>
+          <w:color w:val="1155CC"/>
+          <w:highlight w:val="green"/>
+          <w:u w:val="single"/>
+          <w:lang w:val="en-US"/>
+        </w:rPr>
+        <w:instrText>exception</w:instrText>
+      </w:r>
+      <w:r>
+        <w:rPr>
+          <w:color w:val="1155CC"/>
+          <w:highlight w:val="green"/>
+          <w:u w:val="single"/>
+        </w:rPr>
+        <w:instrText>-</w:instrText>
+      </w:r>
+      <w:r>
+        <w:rPr>
+          <w:color w:val="1155CC"/>
+          <w:highlight w:val="green"/>
+          <w:u w:val="single"/>
+          <w:lang w:val="en-US"/>
+        </w:rPr>
+        <w:instrText>handling</w:instrText>
+      </w:r>
+      <w:r>
+        <w:rPr>
+          <w:color w:val="1155CC"/>
+          <w:highlight w:val="green"/>
+          <w:u w:val="single"/>
+        </w:rPr>
+        <w:instrText>-</w:instrText>
+      </w:r>
+      <w:r>
+        <w:rPr>
+          <w:color w:val="1155CC"/>
+          <w:highlight w:val="green"/>
+          <w:u w:val="single"/>
+          <w:lang w:val="en-US"/>
+        </w:rPr>
+        <w:instrText>in</w:instrText>
+      </w:r>
+      <w:r>
+        <w:rPr>
+          <w:color w:val="1155CC"/>
+          <w:highlight w:val="green"/>
+          <w:u w:val="single"/>
+        </w:rPr>
+        <w:instrText>-</w:instrText>
+      </w:r>
+      <w:r>
+        <w:rPr>
+          <w:color w:val="1155CC"/>
+          <w:highlight w:val="green"/>
+          <w:u w:val="single"/>
+          <w:lang w:val="en-US"/>
+        </w:rPr>
+        <w:instrText>spring</w:instrText>
+      </w:r>
+      <w:r>
+        <w:rPr>
+          <w:color w:val="1155CC"/>
+          <w:highlight w:val="green"/>
+          <w:u w:val="single"/>
+        </w:rPr>
+        <w:instrText>-</w:instrText>
+      </w:r>
+      <w:r>
+        <w:rPr>
+          <w:color w:val="1155CC"/>
+          <w:highlight w:val="green"/>
+          <w:u w:val="single"/>
+          <w:lang w:val="en-US"/>
+        </w:rPr>
+        <w:instrText>mvc</w:instrText>
+      </w:r>
+      <w:r>
+        <w:rPr>
+          <w:color w:val="1155CC"/>
+          <w:highlight w:val="green"/>
+          <w:u w:val="single"/>
+        </w:rPr>
+        <w:instrText>" \</w:instrText>
+      </w:r>
+      <w:r>
+        <w:rPr>
+          <w:color w:val="1155CC"/>
+          <w:highlight w:val="green"/>
+          <w:u w:val="single"/>
+          <w:lang w:val="en-US"/>
+        </w:rPr>
+        <w:instrText>h</w:instrText>
+      </w:r>
+      <w:r>
+        <w:rPr>
+          <w:color w:val="1155CC"/>
+          <w:highlight w:val="green"/>
+          <w:u w:val="single"/>
+        </w:rPr>
+        <w:instrText xml:space="preserve"> </w:instrText>
+      </w:r>
+      <w:r>
+        <w:rPr>
+          <w:color w:val="1155CC"/>
+          <w:highlight w:val="green"/>
+          <w:u w:val="single"/>
+          <w:lang w:val="en-US"/>
+        </w:rPr>
+        <w:fldChar w:fldCharType="separate"/>
+      </w:r>
+      <w:r>
+        <w:rPr>
+          <w:color w:val="1155CC"/>
+          <w:highlight w:val="green"/>
+          <w:u w:val="single"/>
+          <w:lang w:val="en-US"/>
+        </w:rPr>
+        <w:t>https</w:t>
+      </w:r>
+      <w:r>
+        <w:rPr>
+          <w:color w:val="1155CC"/>
+          <w:highlight w:val="green"/>
+          <w:u w:val="single"/>
+        </w:rPr>
+        <w:t>://</w:t>
+      </w:r>
+      <w:r>
+        <w:rPr>
+          <w:color w:val="1155CC"/>
+          <w:highlight w:val="green"/>
+          <w:u w:val="single"/>
+          <w:lang w:val="en-US"/>
+        </w:rPr>
+        <w:t>spring</w:t>
+      </w:r>
+      <w:r>
+        <w:rPr>
+          <w:color w:val="1155CC"/>
+          <w:highlight w:val="green"/>
+          <w:u w:val="single"/>
+        </w:rPr>
+        <w:t>.</w:t>
+      </w:r>
+      <w:proofErr w:type="spellStart"/>
+      <w:r>
+        <w:rPr>
+          <w:color w:val="1155CC"/>
+          <w:highlight w:val="green"/>
+          <w:u w:val="single"/>
+          <w:lang w:val="en-US"/>
+        </w:rPr>
+        <w:t>io</w:t>
+      </w:r>
+      <w:proofErr w:type="spellEnd"/>
+      <w:r>
+        <w:rPr>
+          <w:color w:val="1155CC"/>
+          <w:highlight w:val="green"/>
+          <w:u w:val="single"/>
+        </w:rPr>
+        <w:t>/</w:t>
+      </w:r>
+      <w:r>
+        <w:rPr>
+          <w:color w:val="1155CC"/>
+          <w:highlight w:val="green"/>
+          <w:u w:val="single"/>
+          <w:lang w:val="en-US"/>
+        </w:rPr>
+        <w:t>blog</w:t>
+      </w:r>
+      <w:r>
+        <w:rPr>
+          <w:color w:val="1155CC"/>
+          <w:highlight w:val="green"/>
+          <w:u w:val="single"/>
+        </w:rPr>
+        <w:t>/2013/11/01/</w:t>
+      </w:r>
+      <w:r>
+        <w:rPr>
+          <w:color w:val="1155CC"/>
+          <w:highlight w:val="green"/>
+          <w:u w:val="single"/>
+          <w:lang w:val="en-US"/>
+        </w:rPr>
+        <w:t>exception</w:t>
+      </w:r>
+      <w:r>
+        <w:rPr>
+          <w:color w:val="1155CC"/>
+          <w:highlight w:val="green"/>
+          <w:u w:val="single"/>
+        </w:rPr>
+        <w:t>-</w:t>
+      </w:r>
+      <w:r>
+        <w:rPr>
+          <w:color w:val="1155CC"/>
+          <w:highlight w:val="green"/>
+          <w:u w:val="single"/>
+          <w:lang w:val="en-US"/>
+        </w:rPr>
+        <w:t>handling</w:t>
+      </w:r>
+      <w:r>
+        <w:rPr>
+          <w:color w:val="1155CC"/>
+          <w:highlight w:val="green"/>
+          <w:u w:val="single"/>
+        </w:rPr>
+        <w:t>-</w:t>
+      </w:r>
+      <w:r>
+        <w:rPr>
+          <w:color w:val="1155CC"/>
+          <w:highlight w:val="green"/>
+          <w:u w:val="single"/>
+          <w:lang w:val="en-US"/>
+        </w:rPr>
+        <w:t>in</w:t>
+      </w:r>
+      <w:r>
+        <w:rPr>
+          <w:color w:val="1155CC"/>
+          <w:highlight w:val="green"/>
+          <w:u w:val="single"/>
+        </w:rPr>
+        <w:t>-</w:t>
+      </w:r>
+      <w:r>
+        <w:rPr>
+          <w:color w:val="1155CC"/>
+          <w:highlight w:val="green"/>
+          <w:u w:val="single"/>
+          <w:lang w:val="en-US"/>
+        </w:rPr>
+        <w:t>spring</w:t>
+      </w:r>
+      <w:r>
+        <w:rPr>
+          <w:color w:val="1155CC"/>
+          <w:highlight w:val="green"/>
+          <w:u w:val="single"/>
+        </w:rPr>
+        <w:t>-</w:t>
+      </w:r>
+      <w:proofErr w:type="spellStart"/>
+      <w:r>
+        <w:rPr>
+          <w:color w:val="1155CC"/>
+          <w:highlight w:val="green"/>
+          <w:u w:val="single"/>
+          <w:lang w:val="en-US"/>
+        </w:rPr>
+        <w:t>mvc</w:t>
+      </w:r>
+      <w:proofErr w:type="spellEnd"/>
+      <w:r>
+        <w:rPr>
+          <w:color w:val="1155CC"/>
+          <w:highlight w:val="green"/>
+          <w:u w:val="single"/>
+          <w:lang w:val="en-US"/>
+        </w:rPr>
+        <w:fldChar w:fldCharType="end"/>
+      </w:r>
       <w:r>
         <w:rPr>
           <w:highlight w:val="green"/>
@@ -1544,7 +1777,7 @@
       <w:r>
         <w:t xml:space="preserve"> </w:t>
       </w:r>
-      <w:hyperlink r:id="rId9">
+      <w:hyperlink r:id="rId8">
         <w:r>
           <w:rPr>
             <w:color w:val="1155CC"/>
@@ -1730,88 +1963,93 @@
         </w:numPr>
         <w:ind w:hanging="360"/>
         <w:jc w:val="both"/>
-      </w:pPr>
-      <w:r>
-        <w:rPr>
-          <w:highlight w:val="green"/>
+        <w:rPr>
+          <w:highlight w:val="yellow"/>
+        </w:rPr>
+      </w:pPr>
+      <w:r>
+        <w:rPr>
+          <w:highlight w:val="yellow"/>
         </w:rPr>
         <w:t xml:space="preserve">Использовать </w:t>
       </w:r>
       <w:proofErr w:type="spellStart"/>
       <w:r>
         <w:rPr>
-          <w:highlight w:val="green"/>
+          <w:highlight w:val="yellow"/>
         </w:rPr>
         <w:t>Docker</w:t>
       </w:r>
       <w:proofErr w:type="spellEnd"/>
       <w:r>
         <w:rPr>
-          <w:highlight w:val="green"/>
+          <w:highlight w:val="yellow"/>
         </w:rPr>
         <w:t xml:space="preserve"> (написать </w:t>
       </w:r>
       <w:proofErr w:type="spellStart"/>
       <w:r>
         <w:rPr>
-          <w:highlight w:val="green"/>
+          <w:highlight w:val="yellow"/>
         </w:rPr>
         <w:t>Dockerfile</w:t>
       </w:r>
       <w:proofErr w:type="spellEnd"/>
       <w:r>
         <w:rPr>
-          <w:highlight w:val="green"/>
+          <w:highlight w:val="yellow"/>
         </w:rPr>
         <w:t xml:space="preserve"> – для </w:t>
       </w:r>
       <w:proofErr w:type="spellStart"/>
       <w:r>
         <w:rPr>
-          <w:highlight w:val="green"/>
+          <w:highlight w:val="yellow"/>
         </w:rPr>
         <w:t>spring</w:t>
       </w:r>
       <w:proofErr w:type="spellEnd"/>
       <w:r>
         <w:rPr>
-          <w:highlight w:val="green"/>
+          <w:highlight w:val="yellow"/>
         </w:rPr>
         <w:t xml:space="preserve"> </w:t>
       </w:r>
       <w:proofErr w:type="spellStart"/>
       <w:r>
         <w:rPr>
-          <w:highlight w:val="green"/>
+          <w:highlight w:val="yellow"/>
         </w:rPr>
         <w:t>boot</w:t>
       </w:r>
       <w:proofErr w:type="spellEnd"/>
       <w:r>
         <w:rPr>
-          <w:highlight w:val="green"/>
+          <w:highlight w:val="yellow"/>
         </w:rPr>
         <w:t xml:space="preserve"> приложения, </w:t>
       </w:r>
       <w:proofErr w:type="spellStart"/>
       <w:r>
         <w:rPr>
-          <w:highlight w:val="green"/>
+          <w:highlight w:val="yellow"/>
         </w:rPr>
         <w:t>docker-compose.yml</w:t>
       </w:r>
       <w:proofErr w:type="spellEnd"/>
       <w:r>
         <w:rPr>
-          <w:highlight w:val="green"/>
-        </w:rPr>
-        <w:t xml:space="preserve"> для поднятия БД и приложения в контейнерах и настроить взаимодействие </w:t>
-      </w:r>
-      <w:r>
-        <w:rPr>
-          <w:highlight w:val="green"/>
-        </w:rPr>
-        <w:t>между ними)</w:t>
+          <w:highlight w:val="yellow"/>
+        </w:rPr>
+        <w:t xml:space="preserve"> для поднят</w:t>
+      </w:r>
+      <w:bookmarkStart w:id="0" w:name="_GoBack"/>
+      <w:bookmarkEnd w:id="0"/>
+      <w:r>
+        <w:rPr>
+          <w:highlight w:val="yellow"/>
+        </w:rPr>
+        <w:t>ия БД и приложения в контейнерах и настроить взаимодействие между ними)</w:t>
       </w:r>
     </w:p>
     <w:p>
@@ -2160,44 +2398,62 @@
         </w:numPr>
         <w:ind w:hanging="360"/>
         <w:jc w:val="both"/>
-      </w:pPr>
-      <w:r>
-        <w:t xml:space="preserve">* Реализацию логирования п.9 </w:t>
-      </w:r>
-      <w:r>
-        <w:rPr>
-          <w:highlight w:val="green"/>
-        </w:rPr>
-        <w:t>и обработку исключений п.10</w:t>
-      </w:r>
-      <w:r>
-        <w:t xml:space="preserve"> вынести в отдельные</w:t>
-      </w:r>
-      <w:r>
+        <w:rPr>
+          <w:highlight w:val="green"/>
+        </w:rPr>
+      </w:pPr>
+      <w:r>
+        <w:rPr>
+          <w:highlight w:val="green"/>
+        </w:rPr>
+        <w:t>* Реализацию логирования п.9 и обработку исключений п.10 вынести в отдельные</w:t>
+      </w:r>
+      <w:r>
+        <w:rPr>
+          <w:highlight w:val="green"/>
+        </w:rPr>
         <w:br/>
       </w:r>
       <w:proofErr w:type="spellStart"/>
       <w:r>
+        <w:rPr>
+          <w:highlight w:val="green"/>
+        </w:rPr>
         <w:t>spring</w:t>
       </w:r>
       <w:proofErr w:type="spellEnd"/>
       <w:r>
+        <w:rPr>
+          <w:highlight w:val="green"/>
+        </w:rPr>
         <w:t>-</w:t>
       </w:r>
       <w:proofErr w:type="spellStart"/>
       <w:r>
+        <w:rPr>
+          <w:highlight w:val="green"/>
+        </w:rPr>
         <w:t>boot</w:t>
       </w:r>
       <w:proofErr w:type="spellEnd"/>
       <w:r>
+        <w:rPr>
+          <w:highlight w:val="green"/>
+        </w:rPr>
         <w:t>-</w:t>
       </w:r>
       <w:proofErr w:type="spellStart"/>
       <w:r>
+        <w:rPr>
+          <w:highlight w:val="green"/>
+        </w:rPr>
         <w:t>starter</w:t>
       </w:r>
       <w:proofErr w:type="spellEnd"/>
       <w:r>
+        <w:rPr>
+          <w:highlight w:val="green"/>
+        </w:rPr>
         <w:t>-ы.</w:t>
       </w:r>
     </w:p>
@@ -2221,7 +2477,7 @@
       <w:r>
         <w:t xml:space="preserve"> файлов (см. </w:t>
       </w:r>
-      <w:hyperlink r:id="rId10">
+      <w:hyperlink r:id="rId9">
         <w:r>
           <w:rPr>
             <w:color w:val="1155CC"/>
@@ -2283,7 +2539,7 @@
         <w:br/>
         <w:t xml:space="preserve">Отправлять в </w:t>
       </w:r>
-      <w:hyperlink r:id="rId11">
+      <w:hyperlink r:id="rId10">
         <w:r>
           <w:rPr>
             <w:color w:val="1155CC"/>
@@ -2294,7 +2550,7 @@
       </w:hyperlink>
     </w:p>
     <w:sectPr>
-      <w:headerReference w:type="default" r:id="rId12"/>
+      <w:headerReference w:type="default" r:id="rId11"/>
       <w:pgSz w:w="12240" w:h="15840"/>
       <w:pgMar w:top="1984" w:right="1440" w:bottom="1440" w:left="1440" w:header="720" w:footer="720" w:gutter="0"/>
       <w:pgNumType w:start="1"/>

</xml_diff>

<commit_message>
feat: add simple project
</commit_message>
<xml_diff>
--- a/Тестовое задание Clevertec Java.docx
+++ b/Тестовое задание Clevertec Java.docx
@@ -1287,377 +1287,157 @@
         </w:rPr>
         <w:t xml:space="preserve">Предусмотреть обработку исключений и интерпретацию их согласно REST (см. </w:t>
       </w:r>
-      <w:r>
-        <w:rPr>
-          <w:color w:val="1155CC"/>
-          <w:highlight w:val="green"/>
-          <w:u w:val="single"/>
-          <w:lang w:val="en-US"/>
-        </w:rPr>
-        <w:fldChar w:fldCharType="begin"/>
-      </w:r>
-      <w:r>
-        <w:rPr>
-          <w:color w:val="1155CC"/>
-          <w:highlight w:val="green"/>
-          <w:u w:val="single"/>
-        </w:rPr>
-        <w:instrText xml:space="preserve"> </w:instrText>
-      </w:r>
-      <w:r>
-        <w:rPr>
-          <w:color w:val="1155CC"/>
-          <w:highlight w:val="green"/>
-          <w:u w:val="single"/>
-          <w:lang w:val="en-US"/>
-        </w:rPr>
-        <w:instrText>HYPERLINK</w:instrText>
-      </w:r>
-      <w:r>
-        <w:rPr>
-          <w:color w:val="1155CC"/>
-          <w:highlight w:val="green"/>
-          <w:u w:val="single"/>
-        </w:rPr>
-        <w:instrText xml:space="preserve"> "</w:instrText>
-      </w:r>
-      <w:r>
-        <w:rPr>
-          <w:color w:val="1155CC"/>
-          <w:highlight w:val="green"/>
-          <w:u w:val="single"/>
-          <w:lang w:val="en-US"/>
-        </w:rPr>
-        <w:instrText>https</w:instrText>
-      </w:r>
-      <w:r>
-        <w:rPr>
-          <w:color w:val="1155CC"/>
-          <w:highlight w:val="green"/>
-          <w:u w:val="single"/>
-        </w:rPr>
-        <w:instrText>://</w:instrText>
-      </w:r>
-      <w:r>
-        <w:rPr>
-          <w:color w:val="1155CC"/>
-          <w:highlight w:val="green"/>
-          <w:u w:val="single"/>
-          <w:lang w:val="en-US"/>
-        </w:rPr>
-        <w:instrText>spring</w:instrText>
-      </w:r>
-      <w:r>
-        <w:rPr>
-          <w:color w:val="1155CC"/>
-          <w:highlight w:val="green"/>
-          <w:u w:val="single"/>
-        </w:rPr>
-        <w:instrText>.</w:instrText>
-      </w:r>
-      <w:r>
-        <w:rPr>
-          <w:color w:val="1155CC"/>
-          <w:highlight w:val="green"/>
-          <w:u w:val="single"/>
-          <w:lang w:val="en-US"/>
-        </w:rPr>
-        <w:instrText>io</w:instrText>
-      </w:r>
-      <w:r>
-        <w:rPr>
-          <w:color w:val="1155CC"/>
-          <w:highlight w:val="green"/>
-          <w:u w:val="single"/>
-        </w:rPr>
-        <w:instrText>/</w:instrText>
-      </w:r>
-      <w:r>
-        <w:rPr>
-          <w:color w:val="1155CC"/>
-          <w:highlight w:val="green"/>
-          <w:u w:val="single"/>
-          <w:lang w:val="en-US"/>
-        </w:rPr>
-        <w:instrText>blog</w:instrText>
-      </w:r>
-      <w:r>
-        <w:rPr>
-          <w:color w:val="1155CC"/>
-          <w:highlight w:val="green"/>
-          <w:u w:val="single"/>
-        </w:rPr>
-        <w:instrText>/2013/11/01/</w:instrText>
-      </w:r>
-      <w:r>
-        <w:rPr>
-          <w:color w:val="1155CC"/>
-          <w:highlight w:val="green"/>
-          <w:u w:val="single"/>
-          <w:lang w:val="en-US"/>
-        </w:rPr>
-        <w:instrText>exception</w:instrText>
-      </w:r>
-      <w:r>
-        <w:rPr>
-          <w:color w:val="1155CC"/>
-          <w:highlight w:val="green"/>
-          <w:u w:val="single"/>
-        </w:rPr>
-        <w:instrText>-</w:instrText>
-      </w:r>
-      <w:r>
-        <w:rPr>
-          <w:color w:val="1155CC"/>
-          <w:highlight w:val="green"/>
-          <w:u w:val="single"/>
-          <w:lang w:val="en-US"/>
-        </w:rPr>
-        <w:instrText>handling</w:instrText>
-      </w:r>
-      <w:r>
-        <w:rPr>
-          <w:color w:val="1155CC"/>
-          <w:highlight w:val="green"/>
-          <w:u w:val="single"/>
-        </w:rPr>
-        <w:instrText>-</w:instrText>
-      </w:r>
-      <w:r>
-        <w:rPr>
-          <w:color w:val="1155CC"/>
-          <w:highlight w:val="green"/>
-          <w:u w:val="single"/>
-          <w:lang w:val="en-US"/>
-        </w:rPr>
-        <w:instrText>in</w:instrText>
-      </w:r>
-      <w:r>
-        <w:rPr>
-          <w:color w:val="1155CC"/>
-          <w:highlight w:val="green"/>
-          <w:u w:val="single"/>
-        </w:rPr>
-        <w:instrText>-</w:instrText>
-      </w:r>
-      <w:r>
-        <w:rPr>
-          <w:color w:val="1155CC"/>
-          <w:highlight w:val="green"/>
-          <w:u w:val="single"/>
-          <w:lang w:val="en-US"/>
-        </w:rPr>
-        <w:instrText>spring</w:instrText>
-      </w:r>
-      <w:r>
-        <w:rPr>
-          <w:color w:val="1155CC"/>
-          <w:highlight w:val="green"/>
-          <w:u w:val="single"/>
-        </w:rPr>
-        <w:instrText>-</w:instrText>
-      </w:r>
-      <w:r>
-        <w:rPr>
-          <w:color w:val="1155CC"/>
-          <w:highlight w:val="green"/>
-          <w:u w:val="single"/>
-          <w:lang w:val="en-US"/>
-        </w:rPr>
-        <w:instrText>mvc</w:instrText>
-      </w:r>
-      <w:r>
-        <w:rPr>
-          <w:color w:val="1155CC"/>
-          <w:highlight w:val="green"/>
-          <w:u w:val="single"/>
-        </w:rPr>
-        <w:instrText>" \</w:instrText>
-      </w:r>
-      <w:r>
-        <w:rPr>
-          <w:color w:val="1155CC"/>
-          <w:highlight w:val="green"/>
-          <w:u w:val="single"/>
-          <w:lang w:val="en-US"/>
-        </w:rPr>
-        <w:instrText>h</w:instrText>
-      </w:r>
-      <w:r>
-        <w:rPr>
-          <w:color w:val="1155CC"/>
-          <w:highlight w:val="green"/>
-          <w:u w:val="single"/>
-        </w:rPr>
-        <w:instrText xml:space="preserve"> </w:instrText>
-      </w:r>
-      <w:r>
-        <w:rPr>
-          <w:color w:val="1155CC"/>
-          <w:highlight w:val="green"/>
-          <w:u w:val="single"/>
-          <w:lang w:val="en-US"/>
-        </w:rPr>
-        <w:fldChar w:fldCharType="separate"/>
-      </w:r>
-      <w:r>
-        <w:rPr>
-          <w:color w:val="1155CC"/>
-          <w:highlight w:val="green"/>
-          <w:u w:val="single"/>
-          <w:lang w:val="en-US"/>
-        </w:rPr>
-        <w:t>https</w:t>
-      </w:r>
-      <w:r>
-        <w:rPr>
-          <w:color w:val="1155CC"/>
-          <w:highlight w:val="green"/>
-          <w:u w:val="single"/>
-        </w:rPr>
-        <w:t>://</w:t>
-      </w:r>
-      <w:r>
-        <w:rPr>
-          <w:color w:val="1155CC"/>
-          <w:highlight w:val="green"/>
-          <w:u w:val="single"/>
-          <w:lang w:val="en-US"/>
-        </w:rPr>
-        <w:t>spring</w:t>
-      </w:r>
-      <w:r>
-        <w:rPr>
-          <w:color w:val="1155CC"/>
-          <w:highlight w:val="green"/>
-          <w:u w:val="single"/>
-        </w:rPr>
-        <w:t>.</w:t>
-      </w:r>
-      <w:proofErr w:type="spellStart"/>
-      <w:r>
-        <w:rPr>
-          <w:color w:val="1155CC"/>
-          <w:highlight w:val="green"/>
-          <w:u w:val="single"/>
-          <w:lang w:val="en-US"/>
-        </w:rPr>
-        <w:t>io</w:t>
-      </w:r>
-      <w:proofErr w:type="spellEnd"/>
-      <w:r>
-        <w:rPr>
-          <w:color w:val="1155CC"/>
-          <w:highlight w:val="green"/>
-          <w:u w:val="single"/>
-        </w:rPr>
-        <w:t>/</w:t>
-      </w:r>
-      <w:r>
-        <w:rPr>
-          <w:color w:val="1155CC"/>
-          <w:highlight w:val="green"/>
-          <w:u w:val="single"/>
-          <w:lang w:val="en-US"/>
-        </w:rPr>
-        <w:t>blog</w:t>
-      </w:r>
-      <w:r>
-        <w:rPr>
-          <w:color w:val="1155CC"/>
-          <w:highlight w:val="green"/>
-          <w:u w:val="single"/>
-        </w:rPr>
-        <w:t>/2013/11/01/</w:t>
-      </w:r>
-      <w:r>
-        <w:rPr>
-          <w:color w:val="1155CC"/>
-          <w:highlight w:val="green"/>
-          <w:u w:val="single"/>
-          <w:lang w:val="en-US"/>
-        </w:rPr>
-        <w:t>exception</w:t>
-      </w:r>
-      <w:r>
-        <w:rPr>
-          <w:color w:val="1155CC"/>
-          <w:highlight w:val="green"/>
-          <w:u w:val="single"/>
-        </w:rPr>
-        <w:t>-</w:t>
-      </w:r>
-      <w:r>
-        <w:rPr>
-          <w:color w:val="1155CC"/>
-          <w:highlight w:val="green"/>
-          <w:u w:val="single"/>
-          <w:lang w:val="en-US"/>
-        </w:rPr>
-        <w:t>handling</w:t>
-      </w:r>
-      <w:r>
-        <w:rPr>
-          <w:color w:val="1155CC"/>
-          <w:highlight w:val="green"/>
-          <w:u w:val="single"/>
-        </w:rPr>
-        <w:t>-</w:t>
-      </w:r>
-      <w:r>
-        <w:rPr>
-          <w:color w:val="1155CC"/>
-          <w:highlight w:val="green"/>
-          <w:u w:val="single"/>
-          <w:lang w:val="en-US"/>
-        </w:rPr>
-        <w:t>in</w:t>
-      </w:r>
-      <w:r>
-        <w:rPr>
-          <w:color w:val="1155CC"/>
-          <w:highlight w:val="green"/>
-          <w:u w:val="single"/>
-        </w:rPr>
-        <w:t>-</w:t>
-      </w:r>
-      <w:r>
-        <w:rPr>
-          <w:color w:val="1155CC"/>
-          <w:highlight w:val="green"/>
-          <w:u w:val="single"/>
-          <w:lang w:val="en-US"/>
-        </w:rPr>
-        <w:t>spring</w:t>
-      </w:r>
-      <w:r>
-        <w:rPr>
-          <w:color w:val="1155CC"/>
-          <w:highlight w:val="green"/>
-          <w:u w:val="single"/>
-        </w:rPr>
-        <w:t>-</w:t>
-      </w:r>
-      <w:proofErr w:type="spellStart"/>
-      <w:r>
-        <w:rPr>
-          <w:color w:val="1155CC"/>
-          <w:highlight w:val="green"/>
-          <w:u w:val="single"/>
-          <w:lang w:val="en-US"/>
-        </w:rPr>
-        <w:t>mvc</w:t>
-      </w:r>
-      <w:proofErr w:type="spellEnd"/>
-      <w:r>
-        <w:rPr>
-          <w:color w:val="1155CC"/>
-          <w:highlight w:val="green"/>
-          <w:u w:val="single"/>
-          <w:lang w:val="en-US"/>
-        </w:rPr>
-        <w:fldChar w:fldCharType="end"/>
-      </w:r>
+      <w:hyperlink r:id="rId8">
+        <w:r>
+          <w:rPr>
+            <w:color w:val="1155CC"/>
+            <w:highlight w:val="green"/>
+            <w:u w:val="single"/>
+            <w:lang w:val="en-US"/>
+          </w:rPr>
+          <w:t>https</w:t>
+        </w:r>
+        <w:r>
+          <w:rPr>
+            <w:color w:val="1155CC"/>
+            <w:highlight w:val="green"/>
+            <w:u w:val="single"/>
+          </w:rPr>
+          <w:t>://</w:t>
+        </w:r>
+        <w:r>
+          <w:rPr>
+            <w:color w:val="1155CC"/>
+            <w:highlight w:val="green"/>
+            <w:u w:val="single"/>
+            <w:lang w:val="en-US"/>
+          </w:rPr>
+          <w:t>spring</w:t>
+        </w:r>
+        <w:r>
+          <w:rPr>
+            <w:color w:val="1155CC"/>
+            <w:highlight w:val="green"/>
+            <w:u w:val="single"/>
+          </w:rPr>
+          <w:t>.</w:t>
+        </w:r>
+        <w:proofErr w:type="spellStart"/>
+        <w:r>
+          <w:rPr>
+            <w:color w:val="1155CC"/>
+            <w:highlight w:val="green"/>
+            <w:u w:val="single"/>
+            <w:lang w:val="en-US"/>
+          </w:rPr>
+          <w:t>io</w:t>
+        </w:r>
+        <w:proofErr w:type="spellEnd"/>
+        <w:r>
+          <w:rPr>
+            <w:color w:val="1155CC"/>
+            <w:highlight w:val="green"/>
+            <w:u w:val="single"/>
+          </w:rPr>
+          <w:t>/</w:t>
+        </w:r>
+        <w:r>
+          <w:rPr>
+            <w:color w:val="1155CC"/>
+            <w:highlight w:val="green"/>
+            <w:u w:val="single"/>
+            <w:lang w:val="en-US"/>
+          </w:rPr>
+          <w:t>blog</w:t>
+        </w:r>
+        <w:r>
+          <w:rPr>
+            <w:color w:val="1155CC"/>
+            <w:highlight w:val="green"/>
+            <w:u w:val="single"/>
+          </w:rPr>
+          <w:t>/2013/11/01/</w:t>
+        </w:r>
+        <w:r>
+          <w:rPr>
+            <w:color w:val="1155CC"/>
+            <w:highlight w:val="green"/>
+            <w:u w:val="single"/>
+            <w:lang w:val="en-US"/>
+          </w:rPr>
+          <w:t>exception</w:t>
+        </w:r>
+        <w:r>
+          <w:rPr>
+            <w:color w:val="1155CC"/>
+            <w:highlight w:val="green"/>
+            <w:u w:val="single"/>
+          </w:rPr>
+          <w:t>-</w:t>
+        </w:r>
+        <w:r>
+          <w:rPr>
+            <w:color w:val="1155CC"/>
+            <w:highlight w:val="green"/>
+            <w:u w:val="single"/>
+            <w:lang w:val="en-US"/>
+          </w:rPr>
+          <w:t>handling</w:t>
+        </w:r>
+        <w:r>
+          <w:rPr>
+            <w:color w:val="1155CC"/>
+            <w:highlight w:val="green"/>
+            <w:u w:val="single"/>
+          </w:rPr>
+          <w:t>-</w:t>
+        </w:r>
+        <w:r>
+          <w:rPr>
+            <w:color w:val="1155CC"/>
+            <w:highlight w:val="green"/>
+            <w:u w:val="single"/>
+            <w:lang w:val="en-US"/>
+          </w:rPr>
+          <w:t>in</w:t>
+        </w:r>
+        <w:r>
+          <w:rPr>
+            <w:color w:val="1155CC"/>
+            <w:highlight w:val="green"/>
+            <w:u w:val="single"/>
+          </w:rPr>
+          <w:t>-</w:t>
+        </w:r>
+        <w:r>
+          <w:rPr>
+            <w:color w:val="1155CC"/>
+            <w:highlight w:val="green"/>
+            <w:u w:val="single"/>
+            <w:lang w:val="en-US"/>
+          </w:rPr>
+          <w:t>spring</w:t>
+        </w:r>
+        <w:r>
+          <w:rPr>
+            <w:color w:val="1155CC"/>
+            <w:highlight w:val="green"/>
+            <w:u w:val="single"/>
+          </w:rPr>
+          <w:t>-</w:t>
+        </w:r>
+        <w:proofErr w:type="spellStart"/>
+        <w:r>
+          <w:rPr>
+            <w:color w:val="1155CC"/>
+            <w:highlight w:val="green"/>
+            <w:u w:val="single"/>
+            <w:lang w:val="en-US"/>
+          </w:rPr>
+          <w:t>mvc</w:t>
+        </w:r>
+        <w:proofErr w:type="spellEnd"/>
+      </w:hyperlink>
       <w:r>
         <w:rPr>
           <w:highlight w:val="green"/>
@@ -1749,68 +1529,114 @@
         </w:numPr>
         <w:ind w:hanging="360"/>
         <w:jc w:val="both"/>
-      </w:pPr>
-      <w:r>
+        <w:rPr>
+          <w:highlight w:val="green"/>
+        </w:rPr>
+      </w:pPr>
+      <w:r>
+        <w:rPr>
+          <w:highlight w:val="green"/>
+        </w:rPr>
         <w:t xml:space="preserve">Использовать </w:t>
       </w:r>
       <w:proofErr w:type="spellStart"/>
       <w:r>
+        <w:rPr>
+          <w:highlight w:val="green"/>
+        </w:rPr>
         <w:t>Spring</w:t>
       </w:r>
       <w:proofErr w:type="spellEnd"/>
       <w:r>
+        <w:rPr>
+          <w:highlight w:val="green"/>
+        </w:rPr>
         <w:t xml:space="preserve"> REST </w:t>
       </w:r>
       <w:proofErr w:type="spellStart"/>
       <w:r>
+        <w:rPr>
+          <w:highlight w:val="green"/>
+        </w:rPr>
         <w:t>Docs</w:t>
       </w:r>
       <w:proofErr w:type="spellEnd"/>
       <w:r>
+        <w:rPr>
+          <w:highlight w:val="green"/>
+        </w:rPr>
         <w:t xml:space="preserve"> или другие средства автоматического документирования (например </w:t>
       </w:r>
       <w:proofErr w:type="spellStart"/>
       <w:r>
+        <w:rPr>
+          <w:highlight w:val="green"/>
+        </w:rPr>
         <w:t>asciidoctor</w:t>
       </w:r>
       <w:proofErr w:type="spellEnd"/>
       <w:r>
+        <w:rPr>
+          <w:highlight w:val="green"/>
+        </w:rPr>
         <w:t xml:space="preserve"> </w:t>
       </w:r>
-      <w:hyperlink r:id="rId8">
+      <w:hyperlink r:id="rId9">
         <w:r>
           <w:rPr>
             <w:color w:val="1155CC"/>
+            <w:highlight w:val="green"/>
             <w:u w:val="single"/>
           </w:rPr>
           <w:t>https://asciidoctor.org/docs/asciidoctor-gradle-plugin/</w:t>
         </w:r>
       </w:hyperlink>
       <w:r>
+        <w:rPr>
+          <w:highlight w:val="green"/>
+        </w:rPr>
         <w:t xml:space="preserve"> и </w:t>
       </w:r>
       <w:proofErr w:type="spellStart"/>
       <w:r>
+        <w:rPr>
+          <w:highlight w:val="green"/>
+        </w:rPr>
         <w:t>т.д</w:t>
       </w:r>
       <w:proofErr w:type="spellEnd"/>
       <w:r>
+        <w:rPr>
+          <w:highlight w:val="green"/>
+        </w:rPr>
         <w:t xml:space="preserve">) и/или </w:t>
       </w:r>
       <w:proofErr w:type="spellStart"/>
       <w:r>
+        <w:rPr>
+          <w:highlight w:val="green"/>
+        </w:rPr>
         <w:t>Swagger</w:t>
       </w:r>
       <w:proofErr w:type="spellEnd"/>
       <w:r>
+        <w:rPr>
+          <w:highlight w:val="green"/>
+        </w:rPr>
         <w:t xml:space="preserve"> (</w:t>
       </w:r>
       <w:proofErr w:type="spellStart"/>
       <w:r>
+        <w:rPr>
+          <w:highlight w:val="green"/>
+        </w:rPr>
         <w:t>OpenAPI</w:t>
       </w:r>
       <w:proofErr w:type="spellEnd"/>
       <w:r>
+        <w:rPr>
+          <w:highlight w:val="green"/>
+        </w:rPr>
         <w:t xml:space="preserve"> 3.0)</w:t>
       </w:r>
     </w:p>
@@ -1964,92 +1790,86 @@
         <w:ind w:hanging="360"/>
         <w:jc w:val="both"/>
         <w:rPr>
-          <w:highlight w:val="yellow"/>
-        </w:rPr>
-      </w:pPr>
-      <w:r>
-        <w:rPr>
-          <w:highlight w:val="yellow"/>
-        </w:rPr>
-        <w:t xml:space="preserve">Использовать </w:t>
-      </w:r>
-      <w:proofErr w:type="spellStart"/>
-      <w:r>
-        <w:rPr>
-          <w:highlight w:val="yellow"/>
-        </w:rPr>
-        <w:t>Docker</w:t>
-      </w:r>
-      <w:proofErr w:type="spellEnd"/>
-      <w:r>
-        <w:rPr>
-          <w:highlight w:val="yellow"/>
-        </w:rPr>
-        <w:t xml:space="preserve"> (написать </w:t>
-      </w:r>
-      <w:proofErr w:type="spellStart"/>
-      <w:r>
-        <w:rPr>
-          <w:highlight w:val="yellow"/>
-        </w:rPr>
-        <w:t>Dockerfile</w:t>
-      </w:r>
-      <w:proofErr w:type="spellEnd"/>
-      <w:r>
-        <w:rPr>
-          <w:highlight w:val="yellow"/>
-        </w:rPr>
-        <w:t xml:space="preserve"> – для </w:t>
-      </w:r>
-      <w:proofErr w:type="spellStart"/>
-      <w:r>
-        <w:rPr>
-          <w:highlight w:val="yellow"/>
-        </w:rPr>
-        <w:t>spring</w:t>
-      </w:r>
-      <w:proofErr w:type="spellEnd"/>
-      <w:r>
-        <w:rPr>
-          <w:highlight w:val="yellow"/>
-        </w:rPr>
-        <w:t xml:space="preserve"> </w:t>
-      </w:r>
-      <w:proofErr w:type="spellStart"/>
-      <w:r>
-        <w:rPr>
-          <w:highlight w:val="yellow"/>
-        </w:rPr>
-        <w:t>boot</w:t>
-      </w:r>
-      <w:proofErr w:type="spellEnd"/>
-      <w:r>
-        <w:rPr>
-          <w:highlight w:val="yellow"/>
-        </w:rPr>
-        <w:t xml:space="preserve"> приложения, </w:t>
-      </w:r>
-      <w:proofErr w:type="spellStart"/>
-      <w:r>
-        <w:rPr>
-          <w:highlight w:val="yellow"/>
-        </w:rPr>
-        <w:t>docker-compose.yml</w:t>
-      </w:r>
-      <w:proofErr w:type="spellEnd"/>
-      <w:r>
-        <w:rPr>
-          <w:highlight w:val="yellow"/>
-        </w:rPr>
-        <w:t xml:space="preserve"> для поднят</w:t>
-      </w:r>
+          <w:highlight w:val="green"/>
+        </w:rPr>
+      </w:pPr>
       <w:bookmarkStart w:id="0" w:name="_GoBack"/>
       <w:bookmarkEnd w:id="0"/>
       <w:r>
         <w:rPr>
-          <w:highlight w:val="yellow"/>
-        </w:rPr>
-        <w:t>ия БД и приложения в контейнерах и настроить взаимодействие между ними)</w:t>
+          <w:highlight w:val="green"/>
+        </w:rPr>
+        <w:t xml:space="preserve">Использовать </w:t>
+      </w:r>
+      <w:proofErr w:type="spellStart"/>
+      <w:r>
+        <w:rPr>
+          <w:highlight w:val="green"/>
+        </w:rPr>
+        <w:t>Docker</w:t>
+      </w:r>
+      <w:proofErr w:type="spellEnd"/>
+      <w:r>
+        <w:rPr>
+          <w:highlight w:val="green"/>
+        </w:rPr>
+        <w:t xml:space="preserve"> (написать </w:t>
+      </w:r>
+      <w:proofErr w:type="spellStart"/>
+      <w:r>
+        <w:rPr>
+          <w:highlight w:val="green"/>
+        </w:rPr>
+        <w:t>Dockerfile</w:t>
+      </w:r>
+      <w:proofErr w:type="spellEnd"/>
+      <w:r>
+        <w:rPr>
+          <w:highlight w:val="green"/>
+        </w:rPr>
+        <w:t xml:space="preserve"> – для </w:t>
+      </w:r>
+      <w:proofErr w:type="spellStart"/>
+      <w:r>
+        <w:rPr>
+          <w:highlight w:val="green"/>
+        </w:rPr>
+        <w:t>spring</w:t>
+      </w:r>
+      <w:proofErr w:type="spellEnd"/>
+      <w:r>
+        <w:rPr>
+          <w:highlight w:val="green"/>
+        </w:rPr>
+        <w:t xml:space="preserve"> </w:t>
+      </w:r>
+      <w:proofErr w:type="spellStart"/>
+      <w:r>
+        <w:rPr>
+          <w:highlight w:val="green"/>
+        </w:rPr>
+        <w:t>boot</w:t>
+      </w:r>
+      <w:proofErr w:type="spellEnd"/>
+      <w:r>
+        <w:rPr>
+          <w:highlight w:val="green"/>
+        </w:rPr>
+        <w:t xml:space="preserve"> приложения, </w:t>
+      </w:r>
+      <w:proofErr w:type="spellStart"/>
+      <w:r>
+        <w:rPr>
+          <w:highlight w:val="green"/>
+        </w:rPr>
+        <w:t>docker-compose.yml</w:t>
+      </w:r>
+      <w:proofErr w:type="spellEnd"/>
+      <w:r>
+        <w:rPr>
+          <w:highlight w:val="green"/>
+        </w:rPr>
+        <w:t xml:space="preserve"> для поднятия БД и приложения в контейнерах и настроить взаимодействие между ними)</w:t>
       </w:r>
     </w:p>
     <w:p>
@@ -2477,7 +2297,7 @@
       <w:r>
         <w:t xml:space="preserve"> файлов (см. </w:t>
       </w:r>
-      <w:hyperlink r:id="rId9">
+      <w:hyperlink r:id="rId10">
         <w:r>
           <w:rPr>
             <w:color w:val="1155CC"/>
@@ -2539,7 +2359,7 @@
         <w:br/>
         <w:t xml:space="preserve">Отправлять в </w:t>
       </w:r>
-      <w:hyperlink r:id="rId10">
+      <w:hyperlink r:id="rId11">
         <w:r>
           <w:rPr>
             <w:color w:val="1155CC"/>
@@ -2550,7 +2370,7 @@
       </w:hyperlink>
     </w:p>
     <w:sectPr>
-      <w:headerReference w:type="default" r:id="rId11"/>
+      <w:headerReference w:type="default" r:id="rId12"/>
       <w:pgSz w:w="12240" w:h="15840"/>
       <w:pgMar w:top="1984" w:right="1440" w:bottom="1440" w:left="1440" w:header="720" w:footer="720" w:gutter="0"/>
       <w:pgNumType w:start="1"/>

</xml_diff>